<commit_message>
Documento tags de formularios atualizadas
</commit_message>
<xml_diff>
--- a/documentos/Tags De Formulário.docx
+++ b/documentos/Tags De Formulário.docx
@@ -11,13 +11,23 @@
           <w:sz w:val="44"/>
         </w:rPr>
       </w:pPr>
+      <w:proofErr w:type="spellStart"/>
       <w:r>
         <w:rPr>
           <w:rFonts w:ascii="Arial" w:hAnsi="Arial"/>
           <w:b/>
           <w:sz w:val="44"/>
         </w:rPr>
-        <w:t>Tags De Formulário</w:t>
+        <w:t>Tags</w:t>
+      </w:r>
+      <w:proofErr w:type="spellEnd"/>
+      <w:r>
+        <w:rPr>
+          <w:rFonts w:ascii="Arial" w:hAnsi="Arial"/>
+          <w:b/>
+          <w:sz w:val="44"/>
+        </w:rPr>
+        <w:t xml:space="preserve"> De Formulário</w:t>
       </w:r>
     </w:p>
     <w:p>
@@ -28,45 +38,75 @@
           <w:sz w:val="32"/>
         </w:rPr>
       </w:pPr>
+      <w:proofErr w:type="spellStart"/>
       <w:r>
         <w:rPr>
           <w:rFonts w:ascii="Arial" w:hAnsi="Arial"/>
           <w:b/>
           <w:sz w:val="32"/>
         </w:rPr>
-        <w:t>Tag Input</w:t>
-      </w:r>
+        <w:t>Tag</w:t>
+      </w:r>
+      <w:proofErr w:type="spellEnd"/>
       <w:r>
         <w:rPr>
           <w:rFonts w:ascii="Arial" w:hAnsi="Arial"/>
           <w:b/>
           <w:sz w:val="32"/>
         </w:rPr>
+        <w:t xml:space="preserve"> Input</w:t>
+      </w:r>
+      <w:r>
+        <w:rPr>
+          <w:rFonts w:ascii="Arial" w:hAnsi="Arial"/>
+          <w:b/>
+          <w:sz w:val="32"/>
+        </w:rPr>
         <w:t xml:space="preserve">: </w:t>
       </w:r>
+      <w:proofErr w:type="gramStart"/>
       <w:r>
         <w:rPr>
           <w:rFonts w:ascii="Arial" w:hAnsi="Arial"/>
           <w:b/>
           <w:sz w:val="32"/>
         </w:rPr>
-        <w:t>alguns inputs serve em alguns navegadores e em outros não então é bom observar essa situação</w:t>
-      </w:r>
-    </w:p>
-    <w:p>
-      <w:pPr>
-        <w:rPr>
-          <w:rFonts w:ascii="Arial" w:hAnsi="Arial"/>
+        <w:t>alguns inputs serve</w:t>
+      </w:r>
+      <w:proofErr w:type="gramEnd"/>
+      <w:r>
+        <w:rPr>
+          <w:rFonts w:ascii="Arial" w:hAnsi="Arial"/>
+          <w:b/>
           <w:sz w:val="32"/>
         </w:rPr>
-      </w:pPr>
-      <w:r>
+        <w:t xml:space="preserve"> em alguns navegadores e em outros não então é bom observar essa situação</w:t>
+      </w:r>
+    </w:p>
+    <w:p>
+      <w:pPr>
         <w:rPr>
           <w:rFonts w:ascii="Arial" w:hAnsi="Arial"/>
           <w:sz w:val="32"/>
         </w:rPr>
-        <w:t xml:space="preserve">Tag </w:t>
-      </w:r>
+      </w:pPr>
+      <w:proofErr w:type="spellStart"/>
+      <w:r>
+        <w:rPr>
+          <w:rFonts w:ascii="Arial" w:hAnsi="Arial"/>
+          <w:sz w:val="32"/>
+        </w:rPr>
+        <w:t>Tag</w:t>
+      </w:r>
+      <w:proofErr w:type="spellEnd"/>
+      <w:r>
+        <w:rPr>
+          <w:rFonts w:ascii="Arial" w:hAnsi="Arial"/>
+          <w:sz w:val="32"/>
+        </w:rPr>
+        <w:t xml:space="preserve"> </w:t>
+      </w:r>
+      <w:proofErr w:type="spellStart"/>
       <w:r>
         <w:rPr>
           <w:rFonts w:ascii="Arial" w:hAnsi="Arial"/>
@@ -75,6 +115,7 @@
         </w:rPr>
         <w:t>label</w:t>
       </w:r>
+      <w:proofErr w:type="spellEnd"/>
       <w:r>
         <w:rPr>
           <w:rFonts w:ascii="Arial" w:hAnsi="Arial"/>
@@ -114,13 +155,23 @@
           <w:sz w:val="32"/>
         </w:rPr>
       </w:pPr>
-      <w:r>
-        <w:rPr>
-          <w:rFonts w:ascii="Arial" w:hAnsi="Arial"/>
-          <w:b/>
-          <w:sz w:val="36"/>
-        </w:rPr>
-        <w:t>Type = “”</w:t>
+      <w:proofErr w:type="spellStart"/>
+      <w:r>
+        <w:rPr>
+          <w:rFonts w:ascii="Arial" w:hAnsi="Arial"/>
+          <w:b/>
+          <w:sz w:val="36"/>
+        </w:rPr>
+        <w:t>Type</w:t>
+      </w:r>
+      <w:proofErr w:type="spellEnd"/>
+      <w:r>
+        <w:rPr>
+          <w:rFonts w:ascii="Arial" w:hAnsi="Arial"/>
+          <w:b/>
+          <w:sz w:val="36"/>
+        </w:rPr>
+        <w:t xml:space="preserve"> = “”</w:t>
       </w:r>
       <w:r>
         <w:rPr>
@@ -137,13 +188,25 @@
           <w:sz w:val="32"/>
         </w:rPr>
       </w:pPr>
-      <w:r>
-        <w:rPr>
-          <w:rFonts w:ascii="Arial" w:hAnsi="Arial"/>
-          <w:b/>
-          <w:sz w:val="36"/>
-        </w:rPr>
-        <w:t>text –</w:t>
+      <w:proofErr w:type="spellStart"/>
+      <w:proofErr w:type="gramStart"/>
+      <w:r>
+        <w:rPr>
+          <w:rFonts w:ascii="Arial" w:hAnsi="Arial"/>
+          <w:b/>
+          <w:sz w:val="36"/>
+        </w:rPr>
+        <w:t>text</w:t>
+      </w:r>
+      <w:proofErr w:type="spellEnd"/>
+      <w:proofErr w:type="gramEnd"/>
+      <w:r>
+        <w:rPr>
+          <w:rFonts w:ascii="Arial" w:hAnsi="Arial"/>
+          <w:b/>
+          <w:sz w:val="36"/>
+        </w:rPr>
+        <w:t xml:space="preserve"> –</w:t>
       </w:r>
       <w:r>
         <w:rPr>
@@ -174,13 +237,25 @@
           <w:sz w:val="28"/>
         </w:rPr>
       </w:pPr>
-      <w:r>
-        <w:rPr>
-          <w:rFonts w:ascii="Arial" w:hAnsi="Arial"/>
-          <w:b/>
-          <w:sz w:val="36"/>
-        </w:rPr>
-        <w:t>number –</w:t>
+      <w:proofErr w:type="spellStart"/>
+      <w:proofErr w:type="gramStart"/>
+      <w:r>
+        <w:rPr>
+          <w:rFonts w:ascii="Arial" w:hAnsi="Arial"/>
+          <w:b/>
+          <w:sz w:val="36"/>
+        </w:rPr>
+        <w:t>number</w:t>
+      </w:r>
+      <w:proofErr w:type="spellEnd"/>
+      <w:proofErr w:type="gramEnd"/>
+      <w:r>
+        <w:rPr>
+          <w:rFonts w:ascii="Arial" w:hAnsi="Arial"/>
+          <w:b/>
+          <w:sz w:val="36"/>
+        </w:rPr>
+        <w:t xml:space="preserve"> –</w:t>
       </w:r>
       <w:r>
         <w:rPr>
@@ -194,24 +269,66 @@
           <w:rFonts w:ascii="Arial" w:hAnsi="Arial"/>
           <w:sz w:val="32"/>
         </w:rPr>
-        <w:t xml:space="preserve">– dentro da tag input coloque a tag </w:t>
-      </w:r>
-      <w:r>
-        <w:rPr>
-          <w:rFonts w:ascii="Arial" w:hAnsi="Arial"/>
-          <w:b/>
-          <w:sz w:val="36"/>
-        </w:rPr>
-        <w:t>min =”0”</w:t>
-      </w:r>
-      <w:r>
-        <w:rPr>
-          <w:rFonts w:ascii="Arial" w:hAnsi="Arial"/>
-          <w:b/>
-          <w:sz w:val="36"/>
+        <w:t xml:space="preserve">– dentro da </w:t>
+      </w:r>
+      <w:proofErr w:type="spellStart"/>
+      <w:r>
+        <w:rPr>
+          <w:rFonts w:ascii="Arial" w:hAnsi="Arial"/>
+          <w:sz w:val="32"/>
+        </w:rPr>
+        <w:t>tag</w:t>
+      </w:r>
+      <w:proofErr w:type="spellEnd"/>
+      <w:r>
+        <w:rPr>
+          <w:rFonts w:ascii="Arial" w:hAnsi="Arial"/>
+          <w:sz w:val="32"/>
+        </w:rPr>
+        <w:t xml:space="preserve"> input coloque a </w:t>
+      </w:r>
+      <w:proofErr w:type="spellStart"/>
+      <w:r>
+        <w:rPr>
+          <w:rFonts w:ascii="Arial" w:hAnsi="Arial"/>
+          <w:sz w:val="32"/>
+        </w:rPr>
+        <w:t>tag</w:t>
+      </w:r>
+      <w:proofErr w:type="spellEnd"/>
+      <w:r>
+        <w:rPr>
+          <w:rFonts w:ascii="Arial" w:hAnsi="Arial"/>
+          <w:sz w:val="32"/>
         </w:rPr>
         <w:t xml:space="preserve"> </w:t>
       </w:r>
+      <w:proofErr w:type="spellStart"/>
+      <w:r>
+        <w:rPr>
+          <w:rFonts w:ascii="Arial" w:hAnsi="Arial"/>
+          <w:b/>
+          <w:sz w:val="36"/>
+        </w:rPr>
+        <w:t>min</w:t>
+      </w:r>
+      <w:proofErr w:type="spellEnd"/>
+      <w:r>
+        <w:rPr>
+          <w:rFonts w:ascii="Arial" w:hAnsi="Arial"/>
+          <w:b/>
+          <w:sz w:val="36"/>
+        </w:rPr>
+        <w:t xml:space="preserve"> =”0”</w:t>
+      </w:r>
+      <w:r>
+        <w:rPr>
+          <w:rFonts w:ascii="Arial" w:hAnsi="Arial"/>
+          <w:b/>
+          <w:sz w:val="36"/>
+        </w:rPr>
+        <w:t xml:space="preserve"> </w:t>
+      </w:r>
       <w:r>
         <w:rPr>
           <w:rFonts w:ascii="Arial" w:hAnsi="Arial"/>
@@ -219,13 +336,23 @@
         </w:rPr>
         <w:t xml:space="preserve">e caso queira colocar um máximo coloque </w:t>
       </w:r>
-      <w:r>
-        <w:rPr>
-          <w:rFonts w:ascii="Arial" w:hAnsi="Arial"/>
-          <w:b/>
-          <w:sz w:val="36"/>
-        </w:rPr>
-        <w:t>max= “numero”</w:t>
+      <w:proofErr w:type="spellStart"/>
+      <w:r>
+        <w:rPr>
+          <w:rFonts w:ascii="Arial" w:hAnsi="Arial"/>
+          <w:b/>
+          <w:sz w:val="36"/>
+        </w:rPr>
+        <w:t>max</w:t>
+      </w:r>
+      <w:proofErr w:type="spellEnd"/>
+      <w:r>
+        <w:rPr>
+          <w:rFonts w:ascii="Arial" w:hAnsi="Arial"/>
+          <w:b/>
+          <w:sz w:val="36"/>
+        </w:rPr>
+        <w:t>= “numero”</w:t>
       </w:r>
       <w:r>
         <w:rPr>
@@ -234,21 +361,40 @@
         </w:rPr>
         <w:t xml:space="preserve"> caso você queira que ele suba ou desça de numero em por um determinado número use </w:t>
       </w:r>
-      <w:r>
-        <w:rPr>
-          <w:rFonts w:ascii="Arial" w:hAnsi="Arial"/>
-          <w:b/>
-          <w:sz w:val="36"/>
-        </w:rPr>
-        <w:t>step=”numero”</w:t>
-      </w:r>
-      <w:r>
-        <w:rPr>
-          <w:rFonts w:ascii="Arial" w:hAnsi="Arial"/>
-          <w:sz w:val="28"/>
-        </w:rPr>
-        <w:t xml:space="preserve"> ele irá pular com o numero setado</w:t>
-      </w:r>
+      <w:proofErr w:type="spellStart"/>
+      <w:r>
+        <w:rPr>
+          <w:rFonts w:ascii="Arial" w:hAnsi="Arial"/>
+          <w:b/>
+          <w:sz w:val="36"/>
+        </w:rPr>
+        <w:t>step</w:t>
+      </w:r>
+      <w:proofErr w:type="spellEnd"/>
+      <w:r>
+        <w:rPr>
+          <w:rFonts w:ascii="Arial" w:hAnsi="Arial"/>
+          <w:b/>
+          <w:sz w:val="36"/>
+        </w:rPr>
+        <w:t>=”numero”</w:t>
+      </w:r>
+      <w:r>
+        <w:rPr>
+          <w:rFonts w:ascii="Arial" w:hAnsi="Arial"/>
+          <w:sz w:val="28"/>
+        </w:rPr>
+        <w:t xml:space="preserve"> ele irá pular com o numero </w:t>
+      </w:r>
+      <w:proofErr w:type="spellStart"/>
+      <w:r>
+        <w:rPr>
+          <w:rFonts w:ascii="Arial" w:hAnsi="Arial"/>
+          <w:sz w:val="28"/>
+        </w:rPr>
+        <w:t>setado</w:t>
+      </w:r>
+      <w:proofErr w:type="spellEnd"/>
       <w:r>
         <w:rPr>
           <w:rFonts w:ascii="Arial" w:hAnsi="Arial"/>
@@ -264,13 +410,25 @@
           <w:sz w:val="28"/>
         </w:rPr>
       </w:pPr>
-      <w:r>
-        <w:rPr>
-          <w:rFonts w:ascii="Arial" w:hAnsi="Arial"/>
-          <w:b/>
-          <w:sz w:val="36"/>
-        </w:rPr>
-        <w:t>button:</w:t>
+      <w:proofErr w:type="spellStart"/>
+      <w:proofErr w:type="gramStart"/>
+      <w:r>
+        <w:rPr>
+          <w:rFonts w:ascii="Arial" w:hAnsi="Arial"/>
+          <w:b/>
+          <w:sz w:val="36"/>
+        </w:rPr>
+        <w:t>button</w:t>
+      </w:r>
+      <w:proofErr w:type="spellEnd"/>
+      <w:proofErr w:type="gramEnd"/>
+      <w:r>
+        <w:rPr>
+          <w:rFonts w:ascii="Arial" w:hAnsi="Arial"/>
+          <w:b/>
+          <w:sz w:val="36"/>
+        </w:rPr>
+        <w:t>:</w:t>
       </w:r>
       <w:r>
         <w:rPr>
@@ -291,22 +449,104 @@
           <w:rFonts w:ascii="Arial" w:hAnsi="Arial"/>
           <w:sz w:val="28"/>
         </w:rPr>
-        <w:t xml:space="preserve">na como utilizar a tag button especifica mais semanticamente falando a é melhor utilizar a </w:t>
-      </w:r>
-      <w:r>
-        <w:rPr>
-          <w:rFonts w:ascii="Arial" w:hAnsi="Arial"/>
-          <w:b/>
-          <w:sz w:val="36"/>
+        <w:t xml:space="preserve">na como utilizar a </w:t>
+      </w:r>
+      <w:proofErr w:type="spellStart"/>
+      <w:r>
+        <w:rPr>
+          <w:rFonts w:ascii="Arial" w:hAnsi="Arial"/>
+          <w:sz w:val="28"/>
         </w:rPr>
         <w:t>tag</w:t>
       </w:r>
-      <w:r>
-        <w:rPr>
-          <w:rFonts w:ascii="Arial" w:hAnsi="Arial"/>
-          <w:sz w:val="28"/>
-        </w:rPr>
-        <w:t xml:space="preserve"> button ao invés do type button no </w:t>
+      <w:proofErr w:type="spellEnd"/>
+      <w:r>
+        <w:rPr>
+          <w:rFonts w:ascii="Arial" w:hAnsi="Arial"/>
+          <w:sz w:val="28"/>
+        </w:rPr>
+        <w:t xml:space="preserve"> </w:t>
+      </w:r>
+      <w:proofErr w:type="spellStart"/>
+      <w:r>
+        <w:rPr>
+          <w:rFonts w:ascii="Arial" w:hAnsi="Arial"/>
+          <w:sz w:val="28"/>
+        </w:rPr>
+        <w:t>button</w:t>
+      </w:r>
+      <w:proofErr w:type="spellEnd"/>
+      <w:r>
+        <w:rPr>
+          <w:rFonts w:ascii="Arial" w:hAnsi="Arial"/>
+          <w:sz w:val="28"/>
+        </w:rPr>
+        <w:t xml:space="preserve"> especifica mais semanticamente falando a é melhor utilizar a </w:t>
+      </w:r>
+      <w:proofErr w:type="spellStart"/>
+      <w:r>
+        <w:rPr>
+          <w:rFonts w:ascii="Arial" w:hAnsi="Arial"/>
+          <w:b/>
+          <w:sz w:val="36"/>
+        </w:rPr>
+        <w:t>tag</w:t>
+      </w:r>
+      <w:proofErr w:type="spellEnd"/>
+      <w:r>
+        <w:rPr>
+          <w:rFonts w:ascii="Arial" w:hAnsi="Arial"/>
+          <w:sz w:val="28"/>
+        </w:rPr>
+        <w:t xml:space="preserve"> </w:t>
+      </w:r>
+      <w:proofErr w:type="spellStart"/>
+      <w:r>
+        <w:rPr>
+          <w:rFonts w:ascii="Arial" w:hAnsi="Arial"/>
+          <w:sz w:val="28"/>
+        </w:rPr>
+        <w:t>button</w:t>
+      </w:r>
+      <w:proofErr w:type="spellEnd"/>
+      <w:r>
+        <w:rPr>
+          <w:rFonts w:ascii="Arial" w:hAnsi="Arial"/>
+          <w:sz w:val="28"/>
+        </w:rPr>
+        <w:t xml:space="preserve"> ao invés do </w:t>
+      </w:r>
+      <w:proofErr w:type="spellStart"/>
+      <w:r>
+        <w:rPr>
+          <w:rFonts w:ascii="Arial" w:hAnsi="Arial"/>
+          <w:sz w:val="28"/>
+        </w:rPr>
+        <w:t>type</w:t>
+      </w:r>
+      <w:proofErr w:type="spellEnd"/>
+      <w:r>
+        <w:rPr>
+          <w:rFonts w:ascii="Arial" w:hAnsi="Arial"/>
+          <w:sz w:val="28"/>
+        </w:rPr>
+        <w:t xml:space="preserve"> </w:t>
+      </w:r>
+      <w:proofErr w:type="spellStart"/>
+      <w:r>
+        <w:rPr>
+          <w:rFonts w:ascii="Arial" w:hAnsi="Arial"/>
+          <w:sz w:val="28"/>
+        </w:rPr>
+        <w:t>button</w:t>
+      </w:r>
+      <w:proofErr w:type="spellEnd"/>
+      <w:r>
+        <w:rPr>
+          <w:rFonts w:ascii="Arial" w:hAnsi="Arial"/>
+          <w:sz w:val="28"/>
+        </w:rPr>
+        <w:t xml:space="preserve"> no </w:t>
       </w:r>
       <w:r>
         <w:rPr>
@@ -322,7 +562,25 @@
           <w:b/>
           <w:sz w:val="36"/>
         </w:rPr>
-        <w:t xml:space="preserve"> value=”nome qualquer”</w:t>
+        <w:t xml:space="preserve"> </w:t>
+      </w:r>
+      <w:proofErr w:type="spellStart"/>
+      <w:r>
+        <w:rPr>
+          <w:rFonts w:ascii="Arial" w:hAnsi="Arial"/>
+          <w:b/>
+          <w:sz w:val="36"/>
+        </w:rPr>
+        <w:t>value</w:t>
+      </w:r>
+      <w:proofErr w:type="spellEnd"/>
+      <w:r>
+        <w:rPr>
+          <w:rFonts w:ascii="Arial" w:hAnsi="Arial"/>
+          <w:b/>
+          <w:sz w:val="36"/>
+        </w:rPr>
+        <w:t>=”nome qualquer”</w:t>
       </w:r>
       <w:r>
         <w:rPr>
@@ -346,6 +604,7 @@
           <w:sz w:val="28"/>
         </w:rPr>
       </w:pPr>
+      <w:proofErr w:type="gramStart"/>
       <w:r>
         <w:rPr>
           <w:rFonts w:ascii="Arial" w:hAnsi="Arial"/>
@@ -362,6 +621,7 @@
         </w:rPr>
         <w:t>ange</w:t>
       </w:r>
+      <w:proofErr w:type="gramEnd"/>
       <w:r>
         <w:rPr>
           <w:rFonts w:ascii="Arial" w:hAnsi="Arial"/>
@@ -375,22 +635,64 @@
           <w:rFonts w:ascii="Arial" w:hAnsi="Arial"/>
           <w:sz w:val="28"/>
         </w:rPr>
-        <w:t xml:space="preserve"> Cria um campo scroll </w:t>
-      </w:r>
-      <w:r>
-        <w:rPr>
-          <w:rFonts w:ascii="Arial" w:hAnsi="Arial"/>
-          <w:b/>
-          <w:sz w:val="36"/>
-        </w:rPr>
-        <w:t>type=”range”</w:t>
-      </w:r>
-      <w:r>
-        <w:rPr>
-          <w:rFonts w:ascii="Arial" w:hAnsi="Arial"/>
-          <w:sz w:val="28"/>
-        </w:rPr>
-        <w:t xml:space="preserve"> da para definir um valor mínimo e máximo igual o number o range é de 0 à 100 pode fazer controle de volume</w:t>
+        <w:t xml:space="preserve"> Cria um campo </w:t>
+      </w:r>
+      <w:proofErr w:type="spellStart"/>
+      <w:r>
+        <w:rPr>
+          <w:rFonts w:ascii="Arial" w:hAnsi="Arial"/>
+          <w:sz w:val="28"/>
+        </w:rPr>
+        <w:t>scroll</w:t>
+      </w:r>
+      <w:proofErr w:type="spellEnd"/>
+      <w:r>
+        <w:rPr>
+          <w:rFonts w:ascii="Arial" w:hAnsi="Arial"/>
+          <w:sz w:val="28"/>
+        </w:rPr>
+        <w:t xml:space="preserve"> </w:t>
+      </w:r>
+      <w:proofErr w:type="spellStart"/>
+      <w:r>
+        <w:rPr>
+          <w:rFonts w:ascii="Arial" w:hAnsi="Arial"/>
+          <w:b/>
+          <w:sz w:val="36"/>
+        </w:rPr>
+        <w:t>type</w:t>
+      </w:r>
+      <w:proofErr w:type="spellEnd"/>
+      <w:r>
+        <w:rPr>
+          <w:rFonts w:ascii="Arial" w:hAnsi="Arial"/>
+          <w:b/>
+          <w:sz w:val="36"/>
+        </w:rPr>
+        <w:t>=”range”</w:t>
+      </w:r>
+      <w:r>
+        <w:rPr>
+          <w:rFonts w:ascii="Arial" w:hAnsi="Arial"/>
+          <w:sz w:val="28"/>
+        </w:rPr>
+        <w:t xml:space="preserve"> da para definir um valor mínimo e máximo igual o </w:t>
+      </w:r>
+      <w:proofErr w:type="spellStart"/>
+      <w:r>
+        <w:rPr>
+          <w:rFonts w:ascii="Arial" w:hAnsi="Arial"/>
+          <w:sz w:val="28"/>
+        </w:rPr>
+        <w:t>number</w:t>
+      </w:r>
+      <w:proofErr w:type="spellEnd"/>
+      <w:r>
+        <w:rPr>
+          <w:rFonts w:ascii="Arial" w:hAnsi="Arial"/>
+          <w:sz w:val="28"/>
+        </w:rPr>
+        <w:t xml:space="preserve"> o range é de 0 à 100 pode fazer controle de volume</w:t>
       </w:r>
       <w:r>
         <w:rPr>
@@ -407,13 +709,25 @@
           <w:sz w:val="28"/>
         </w:rPr>
       </w:pPr>
-      <w:r>
-        <w:rPr>
-          <w:rFonts w:ascii="Arial" w:hAnsi="Arial"/>
-          <w:b/>
-          <w:sz w:val="36"/>
-        </w:rPr>
-        <w:t xml:space="preserve">color </w:t>
+      <w:proofErr w:type="spellStart"/>
+      <w:proofErr w:type="gramStart"/>
+      <w:r>
+        <w:rPr>
+          <w:rFonts w:ascii="Arial" w:hAnsi="Arial"/>
+          <w:b/>
+          <w:sz w:val="36"/>
+        </w:rPr>
+        <w:t>color</w:t>
+      </w:r>
+      <w:proofErr w:type="spellEnd"/>
+      <w:proofErr w:type="gramEnd"/>
+      <w:r>
+        <w:rPr>
+          <w:rFonts w:ascii="Arial" w:hAnsi="Arial"/>
+          <w:b/>
+          <w:sz w:val="36"/>
+        </w:rPr>
+        <w:t xml:space="preserve"> </w:t>
       </w:r>
       <w:r>
         <w:rPr>
@@ -452,6 +766,7 @@
           <w:sz w:val="28"/>
         </w:rPr>
       </w:pPr>
+      <w:proofErr w:type="gramStart"/>
       <w:r>
         <w:rPr>
           <w:rFonts w:ascii="Arial" w:hAnsi="Arial"/>
@@ -459,7 +774,16 @@
           <w:sz w:val="36"/>
         </w:rPr>
         <w:lastRenderedPageBreak/>
-        <w:t>email –</w:t>
+        <w:t>email</w:t>
+      </w:r>
+      <w:proofErr w:type="gramEnd"/>
+      <w:r>
+        <w:rPr>
+          <w:rFonts w:ascii="Arial" w:hAnsi="Arial"/>
+          <w:b/>
+          <w:sz w:val="36"/>
+        </w:rPr>
+        <w:t xml:space="preserve"> –</w:t>
       </w:r>
       <w:r>
         <w:rPr>
@@ -487,7 +811,23 @@
           <w:rFonts w:ascii="Arial" w:hAnsi="Arial"/>
           <w:sz w:val="28"/>
         </w:rPr>
-        <w:t xml:space="preserve"> essa opção é nativa do navegador. Normalmente é implementado um validador próprio do programador</w:t>
+        <w:t xml:space="preserve"> essa opção é nativa do navegador. Normalmente é </w:t>
+      </w:r>
+      <w:proofErr w:type="gramStart"/>
+      <w:r>
+        <w:rPr>
+          <w:rFonts w:ascii="Arial" w:hAnsi="Arial"/>
+          <w:sz w:val="28"/>
+        </w:rPr>
+        <w:t>implementado</w:t>
+      </w:r>
+      <w:proofErr w:type="gramEnd"/>
+      <w:r>
+        <w:rPr>
+          <w:rFonts w:ascii="Arial" w:hAnsi="Arial"/>
+          <w:sz w:val="28"/>
+        </w:rPr>
+        <w:t xml:space="preserve"> um validador próprio do programador</w:t>
       </w:r>
       <w:r>
         <w:rPr>
@@ -511,21 +851,40 @@
           <w:sz w:val="28"/>
         </w:rPr>
       </w:pPr>
-      <w:r>
-        <w:rPr>
-          <w:rFonts w:ascii="Arial" w:hAnsi="Arial"/>
-          <w:b/>
-          <w:sz w:val="36"/>
-        </w:rPr>
-        <w:t>url –</w:t>
-      </w:r>
-      <w:r>
-        <w:rPr>
-          <w:rFonts w:ascii="Arial" w:hAnsi="Arial"/>
-          <w:sz w:val="28"/>
-        </w:rPr>
-        <w:t xml:space="preserve"> Igual ao e-mail ele não deixa você enviar algum texto escrito se você não colocar o http</w:t>
-      </w:r>
+      <w:proofErr w:type="gramStart"/>
+      <w:r>
+        <w:rPr>
+          <w:rFonts w:ascii="Arial" w:hAnsi="Arial"/>
+          <w:b/>
+          <w:sz w:val="36"/>
+        </w:rPr>
+        <w:t>url</w:t>
+      </w:r>
+      <w:proofErr w:type="gramEnd"/>
+      <w:r>
+        <w:rPr>
+          <w:rFonts w:ascii="Arial" w:hAnsi="Arial"/>
+          <w:b/>
+          <w:sz w:val="36"/>
+        </w:rPr>
+        <w:t xml:space="preserve"> –</w:t>
+      </w:r>
+      <w:r>
+        <w:rPr>
+          <w:rFonts w:ascii="Arial" w:hAnsi="Arial"/>
+          <w:sz w:val="28"/>
+        </w:rPr>
+        <w:t xml:space="preserve"> Igual ao e-mail ele não deixa você enviar algum texto escrito se você não colocar o </w:t>
+      </w:r>
+      <w:proofErr w:type="spellStart"/>
+      <w:r>
+        <w:rPr>
+          <w:rFonts w:ascii="Arial" w:hAnsi="Arial"/>
+          <w:sz w:val="28"/>
+        </w:rPr>
+        <w:t>http</w:t>
+      </w:r>
+      <w:proofErr w:type="spellEnd"/>
       <w:r>
         <w:rPr>
           <w:rFonts w:ascii="Arial" w:hAnsi="Arial"/>
@@ -555,13 +914,23 @@
           <w:sz w:val="28"/>
         </w:rPr>
       </w:pPr>
-      <w:r>
-        <w:rPr>
-          <w:rFonts w:ascii="Arial" w:hAnsi="Arial"/>
-          <w:b/>
-          <w:sz w:val="36"/>
-        </w:rPr>
-        <w:t>date –</w:t>
+      <w:proofErr w:type="gramStart"/>
+      <w:r>
+        <w:rPr>
+          <w:rFonts w:ascii="Arial" w:hAnsi="Arial"/>
+          <w:b/>
+          <w:sz w:val="36"/>
+        </w:rPr>
+        <w:t>date</w:t>
+      </w:r>
+      <w:proofErr w:type="gramEnd"/>
+      <w:r>
+        <w:rPr>
+          <w:rFonts w:ascii="Arial" w:hAnsi="Arial"/>
+          <w:b/>
+          <w:sz w:val="36"/>
+        </w:rPr>
+        <w:t xml:space="preserve"> –</w:t>
       </w:r>
       <w:r>
         <w:rPr>
@@ -585,13 +954,25 @@
           <w:sz w:val="28"/>
         </w:rPr>
       </w:pPr>
-      <w:r>
-        <w:rPr>
-          <w:rFonts w:ascii="Arial" w:hAnsi="Arial"/>
-          <w:b/>
-          <w:sz w:val="36"/>
-        </w:rPr>
-        <w:t>week –</w:t>
+      <w:proofErr w:type="spellStart"/>
+      <w:proofErr w:type="gramStart"/>
+      <w:r>
+        <w:rPr>
+          <w:rFonts w:ascii="Arial" w:hAnsi="Arial"/>
+          <w:b/>
+          <w:sz w:val="36"/>
+        </w:rPr>
+        <w:t>week</w:t>
+      </w:r>
+      <w:proofErr w:type="spellEnd"/>
+      <w:proofErr w:type="gramEnd"/>
+      <w:r>
+        <w:rPr>
+          <w:rFonts w:ascii="Arial" w:hAnsi="Arial"/>
+          <w:b/>
+          <w:sz w:val="36"/>
+        </w:rPr>
+        <w:t xml:space="preserve"> –</w:t>
       </w:r>
       <w:r>
         <w:rPr>
@@ -623,44 +1004,109 @@
           <w:sz w:val="28"/>
         </w:rPr>
       </w:pPr>
-      <w:r>
-        <w:rPr>
-          <w:rFonts w:ascii="Arial" w:hAnsi="Arial"/>
-          <w:b/>
-          <w:sz w:val="36"/>
-        </w:rPr>
-        <w:t>month –</w:t>
-      </w:r>
-      <w:r>
-        <w:rPr>
-          <w:rFonts w:ascii="Arial" w:hAnsi="Arial"/>
-          <w:sz w:val="28"/>
-        </w:rPr>
-        <w:t xml:space="preserve"> Campo do mês mesmo que o week não funciona no Firefox;</w:t>
-      </w:r>
-    </w:p>
-    <w:p>
-      <w:pPr>
-        <w:rPr>
-          <w:rFonts w:ascii="Arial" w:hAnsi="Arial"/>
-          <w:sz w:val="28"/>
-        </w:rPr>
-      </w:pPr>
-      <w:r>
-        <w:rPr>
-          <w:rFonts w:ascii="Arial" w:hAnsi="Arial"/>
-          <w:b/>
-          <w:sz w:val="36"/>
-        </w:rPr>
-        <w:t>checkbox –</w:t>
-      </w:r>
-      <w:r>
-        <w:rPr>
-          <w:rFonts w:ascii="Arial" w:hAnsi="Arial"/>
-          <w:sz w:val="28"/>
-        </w:rPr>
-        <w:t xml:space="preserve"> Campo de checagem abre um ícone de checagem na tela e seu retorno é booleano true ou false</w:t>
-      </w:r>
+      <w:proofErr w:type="spellStart"/>
+      <w:proofErr w:type="gramStart"/>
+      <w:r>
+        <w:rPr>
+          <w:rFonts w:ascii="Arial" w:hAnsi="Arial"/>
+          <w:b/>
+          <w:sz w:val="36"/>
+        </w:rPr>
+        <w:t>month</w:t>
+      </w:r>
+      <w:proofErr w:type="spellEnd"/>
+      <w:proofErr w:type="gramEnd"/>
+      <w:r>
+        <w:rPr>
+          <w:rFonts w:ascii="Arial" w:hAnsi="Arial"/>
+          <w:b/>
+          <w:sz w:val="36"/>
+        </w:rPr>
+        <w:t xml:space="preserve"> –</w:t>
+      </w:r>
+      <w:r>
+        <w:rPr>
+          <w:rFonts w:ascii="Arial" w:hAnsi="Arial"/>
+          <w:sz w:val="28"/>
+        </w:rPr>
+        <w:t xml:space="preserve"> Campo do mês mesmo que o </w:t>
+      </w:r>
+      <w:proofErr w:type="spellStart"/>
+      <w:r>
+        <w:rPr>
+          <w:rFonts w:ascii="Arial" w:hAnsi="Arial"/>
+          <w:sz w:val="28"/>
+        </w:rPr>
+        <w:t>week</w:t>
+      </w:r>
+      <w:proofErr w:type="spellEnd"/>
+      <w:r>
+        <w:rPr>
+          <w:rFonts w:ascii="Arial" w:hAnsi="Arial"/>
+          <w:sz w:val="28"/>
+        </w:rPr>
+        <w:t xml:space="preserve"> não funciona no Firefox;</w:t>
+      </w:r>
+    </w:p>
+    <w:p>
+      <w:pPr>
+        <w:rPr>
+          <w:rFonts w:ascii="Arial" w:hAnsi="Arial"/>
+          <w:sz w:val="28"/>
+        </w:rPr>
+      </w:pPr>
+      <w:proofErr w:type="spellStart"/>
+      <w:proofErr w:type="gramStart"/>
+      <w:r>
+        <w:rPr>
+          <w:rFonts w:ascii="Arial" w:hAnsi="Arial"/>
+          <w:b/>
+          <w:sz w:val="36"/>
+        </w:rPr>
+        <w:t>checkbox</w:t>
+      </w:r>
+      <w:proofErr w:type="spellEnd"/>
+      <w:proofErr w:type="gramEnd"/>
+      <w:r>
+        <w:rPr>
+          <w:rFonts w:ascii="Arial" w:hAnsi="Arial"/>
+          <w:b/>
+          <w:sz w:val="36"/>
+        </w:rPr>
+        <w:t xml:space="preserve"> –</w:t>
+      </w:r>
+      <w:r>
+        <w:rPr>
+          <w:rFonts w:ascii="Arial" w:hAnsi="Arial"/>
+          <w:sz w:val="28"/>
+        </w:rPr>
+        <w:t xml:space="preserve"> Campo de checagem abre um ícone de checagem na tela e seu retorno é booleano </w:t>
+      </w:r>
+      <w:proofErr w:type="spellStart"/>
+      <w:r>
+        <w:rPr>
+          <w:rFonts w:ascii="Arial" w:hAnsi="Arial"/>
+          <w:sz w:val="28"/>
+        </w:rPr>
+        <w:t>true</w:t>
+      </w:r>
+      <w:proofErr w:type="spellEnd"/>
+      <w:r>
+        <w:rPr>
+          <w:rFonts w:ascii="Arial" w:hAnsi="Arial"/>
+          <w:sz w:val="28"/>
+        </w:rPr>
+        <w:t xml:space="preserve"> ou </w:t>
+      </w:r>
+      <w:proofErr w:type="spellStart"/>
+      <w:r>
+        <w:rPr>
+          <w:rFonts w:ascii="Arial" w:hAnsi="Arial"/>
+          <w:sz w:val="28"/>
+        </w:rPr>
+        <w:t>false</w:t>
+      </w:r>
+      <w:proofErr w:type="spellEnd"/>
       <w:r>
         <w:rPr>
           <w:rFonts w:ascii="Arial" w:hAnsi="Arial"/>
@@ -683,13 +1129,23 @@
           <w:sz w:val="28"/>
         </w:rPr>
       </w:pPr>
-      <w:r>
-        <w:rPr>
-          <w:rFonts w:ascii="Arial" w:hAnsi="Arial"/>
-          <w:b/>
-          <w:sz w:val="36"/>
-        </w:rPr>
-        <w:t xml:space="preserve">radio </w:t>
+      <w:proofErr w:type="gramStart"/>
+      <w:r>
+        <w:rPr>
+          <w:rFonts w:ascii="Arial" w:hAnsi="Arial"/>
+          <w:b/>
+          <w:sz w:val="36"/>
+        </w:rPr>
+        <w:t>radio</w:t>
+      </w:r>
+      <w:proofErr w:type="gramEnd"/>
+      <w:r>
+        <w:rPr>
+          <w:rFonts w:ascii="Arial" w:hAnsi="Arial"/>
+          <w:b/>
+          <w:sz w:val="36"/>
+        </w:rPr>
+        <w:t xml:space="preserve"> </w:t>
       </w:r>
       <w:r>
         <w:rPr>
@@ -740,8 +1196,17 @@
           <w:rFonts w:ascii="Arial" w:hAnsi="Arial"/>
           <w:sz w:val="28"/>
         </w:rPr>
-        <w:t xml:space="preserve"> tem a função parecida com o checkbox</w:t>
-      </w:r>
+        <w:t xml:space="preserve"> tem a função parecida com o </w:t>
+      </w:r>
+      <w:proofErr w:type="spellStart"/>
+      <w:r>
+        <w:rPr>
+          <w:rFonts w:ascii="Arial" w:hAnsi="Arial"/>
+          <w:sz w:val="28"/>
+        </w:rPr>
+        <w:t>checkbox</w:t>
+      </w:r>
+      <w:proofErr w:type="spellEnd"/>
       <w:r>
         <w:rPr>
           <w:rFonts w:ascii="Arial" w:hAnsi="Arial"/>
@@ -757,13 +1222,23 @@
           <w:sz w:val="28"/>
         </w:rPr>
       </w:pPr>
-      <w:r>
-        <w:rPr>
-          <w:rFonts w:ascii="Arial" w:hAnsi="Arial"/>
-          <w:b/>
-          <w:sz w:val="36"/>
-        </w:rPr>
-        <w:t>file –</w:t>
+      <w:proofErr w:type="gramStart"/>
+      <w:r>
+        <w:rPr>
+          <w:rFonts w:ascii="Arial" w:hAnsi="Arial"/>
+          <w:b/>
+          <w:sz w:val="36"/>
+        </w:rPr>
+        <w:t>file</w:t>
+      </w:r>
+      <w:proofErr w:type="gramEnd"/>
+      <w:r>
+        <w:rPr>
+          <w:rFonts w:ascii="Arial" w:hAnsi="Arial"/>
+          <w:b/>
+          <w:sz w:val="36"/>
+        </w:rPr>
+        <w:t xml:space="preserve"> –</w:t>
       </w:r>
       <w:r>
         <w:rPr>
@@ -779,6 +1254,7 @@
         </w:rPr>
         <w:t xml:space="preserve">É um Campo de enviar arquivos existe nele o </w:t>
       </w:r>
+      <w:proofErr w:type="spellStart"/>
       <w:r>
         <w:rPr>
           <w:rFonts w:ascii="Arial" w:hAnsi="Arial"/>
@@ -787,6 +1263,7 @@
         </w:rPr>
         <w:t>multiple</w:t>
       </w:r>
+      <w:proofErr w:type="spellEnd"/>
       <w:r>
         <w:rPr>
           <w:rFonts w:ascii="Arial" w:hAnsi="Arial"/>
@@ -801,6 +1278,7 @@
         </w:rPr>
         <w:t xml:space="preserve">  o padrão é não aceitar vários arquivos caso queira coloque o </w:t>
       </w:r>
+      <w:proofErr w:type="spellStart"/>
       <w:r>
         <w:rPr>
           <w:rFonts w:ascii="Arial" w:hAnsi="Arial"/>
@@ -809,6 +1287,7 @@
         </w:rPr>
         <w:t>multiple</w:t>
       </w:r>
+      <w:proofErr w:type="spellEnd"/>
       <w:r>
         <w:rPr>
           <w:rFonts w:ascii="Arial" w:hAnsi="Arial"/>
@@ -824,13 +1303,25 @@
           <w:sz w:val="28"/>
         </w:rPr>
       </w:pPr>
-      <w:r>
-        <w:rPr>
-          <w:rFonts w:ascii="Arial" w:hAnsi="Arial"/>
-          <w:b/>
-          <w:sz w:val="36"/>
-        </w:rPr>
-        <w:t>hidden –</w:t>
+      <w:proofErr w:type="spellStart"/>
+      <w:proofErr w:type="gramStart"/>
+      <w:r>
+        <w:rPr>
+          <w:rFonts w:ascii="Arial" w:hAnsi="Arial"/>
+          <w:b/>
+          <w:sz w:val="36"/>
+        </w:rPr>
+        <w:t>hidden</w:t>
+      </w:r>
+      <w:proofErr w:type="spellEnd"/>
+      <w:proofErr w:type="gramEnd"/>
+      <w:r>
+        <w:rPr>
+          <w:rFonts w:ascii="Arial" w:hAnsi="Arial"/>
+          <w:b/>
+          <w:sz w:val="36"/>
+        </w:rPr>
+        <w:t xml:space="preserve"> –</w:t>
       </w:r>
       <w:r>
         <w:rPr>
@@ -851,16 +1342,27 @@
       <w:pPr>
         <w:rPr>
           <w:rFonts w:ascii="Arial" w:hAnsi="Arial"/>
-          <w:sz w:val="28"/>
-        </w:rPr>
-      </w:pPr>
-      <w:r>
-        <w:rPr>
-          <w:rFonts w:ascii="Arial" w:hAnsi="Arial"/>
-          <w:b/>
-          <w:sz w:val="36"/>
-        </w:rPr>
-        <w:t xml:space="preserve">search </w:t>
+          <w:b/>
+          <w:sz w:val="36"/>
+        </w:rPr>
+      </w:pPr>
+      <w:proofErr w:type="gramStart"/>
+      <w:r>
+        <w:rPr>
+          <w:rFonts w:ascii="Arial" w:hAnsi="Arial"/>
+          <w:b/>
+          <w:sz w:val="36"/>
+        </w:rPr>
+        <w:t>search</w:t>
+      </w:r>
+      <w:proofErr w:type="gramEnd"/>
+      <w:r>
+        <w:rPr>
+          <w:rFonts w:ascii="Arial" w:hAnsi="Arial"/>
+          <w:b/>
+          <w:sz w:val="36"/>
+        </w:rPr>
+        <w:t xml:space="preserve"> </w:t>
       </w:r>
       <w:r>
         <w:rPr>
@@ -897,7 +1399,23 @@
           <w:rFonts w:ascii="Arial" w:hAnsi="Arial"/>
           <w:sz w:val="28"/>
         </w:rPr>
-        <w:t xml:space="preserve"> para apagar a pesquisa caso queira mais só no Chrome no Firefox não aparece esse </w:t>
+        <w:t xml:space="preserve"> para apagar a pesquisa caso queira mais só no </w:t>
+      </w:r>
+      <w:proofErr w:type="spellStart"/>
+      <w:r>
+        <w:rPr>
+          <w:rFonts w:ascii="Arial" w:hAnsi="Arial"/>
+          <w:sz w:val="28"/>
+        </w:rPr>
+        <w:t>Chrome</w:t>
+      </w:r>
+      <w:proofErr w:type="spellEnd"/>
+      <w:r>
+        <w:rPr>
+          <w:rFonts w:ascii="Arial" w:hAnsi="Arial"/>
+          <w:sz w:val="28"/>
+        </w:rPr>
+        <w:t xml:space="preserve"> no Firefox não aparece esse </w:t>
       </w:r>
       <w:r>
         <w:rPr>
@@ -914,6 +1432,1485 @@
           <w:sz w:val="36"/>
         </w:rPr>
         <w:t>;</w:t>
+      </w:r>
+    </w:p>
+    <w:p>
+      <w:pPr>
+        <w:rPr>
+          <w:rFonts w:ascii="Arial" w:hAnsi="Arial"/>
+          <w:b/>
+          <w:sz w:val="36"/>
+        </w:rPr>
+      </w:pPr>
+    </w:p>
+    <w:p>
+      <w:pPr>
+        <w:jc w:val="center"/>
+        <w:rPr>
+          <w:rFonts w:ascii="Arial" w:hAnsi="Arial"/>
+          <w:b/>
+          <w:sz w:val="48"/>
+        </w:rPr>
+      </w:pPr>
+      <w:proofErr w:type="spellStart"/>
+      <w:r>
+        <w:rPr>
+          <w:rFonts w:ascii="Arial" w:hAnsi="Arial"/>
+          <w:b/>
+          <w:sz w:val="48"/>
+        </w:rPr>
+        <w:t>Tag</w:t>
+      </w:r>
+      <w:proofErr w:type="spellEnd"/>
+      <w:r>
+        <w:rPr>
+          <w:rFonts w:ascii="Arial" w:hAnsi="Arial"/>
+          <w:b/>
+          <w:sz w:val="48"/>
+        </w:rPr>
+        <w:t xml:space="preserve"> </w:t>
+      </w:r>
+      <w:proofErr w:type="spellStart"/>
+      <w:r>
+        <w:rPr>
+          <w:rFonts w:ascii="Arial" w:hAnsi="Arial"/>
+          <w:b/>
+          <w:sz w:val="48"/>
+        </w:rPr>
+        <w:t>embeds</w:t>
+      </w:r>
+      <w:proofErr w:type="spellEnd"/>
+    </w:p>
+    <w:p>
+      <w:pPr>
+        <w:rPr>
+          <w:rFonts w:ascii="Arial" w:hAnsi="Arial"/>
+          <w:sz w:val="28"/>
+        </w:rPr>
+      </w:pPr>
+      <w:proofErr w:type="spellStart"/>
+      <w:r>
+        <w:rPr>
+          <w:rFonts w:ascii="Arial" w:hAnsi="Arial"/>
+          <w:b/>
+          <w:sz w:val="36"/>
+        </w:rPr>
+        <w:t>Embeds</w:t>
+      </w:r>
+      <w:proofErr w:type="spellEnd"/>
+      <w:r>
+        <w:rPr>
+          <w:rFonts w:ascii="Arial" w:hAnsi="Arial"/>
+          <w:b/>
+          <w:sz w:val="36"/>
+        </w:rPr>
+        <w:t xml:space="preserve"> </w:t>
+      </w:r>
+      <w:r>
+        <w:rPr>
+          <w:rFonts w:ascii="Arial" w:hAnsi="Arial"/>
+          <w:b/>
+          <w:sz w:val="36"/>
+        </w:rPr>
+        <w:t>–</w:t>
+      </w:r>
+      <w:r>
+        <w:rPr>
+          <w:rFonts w:ascii="Arial" w:hAnsi="Arial"/>
+          <w:b/>
+          <w:sz w:val="28"/>
+        </w:rPr>
+        <w:t xml:space="preserve"> </w:t>
+      </w:r>
+      <w:r>
+        <w:rPr>
+          <w:rFonts w:ascii="Arial" w:hAnsi="Arial"/>
+          <w:sz w:val="28"/>
+        </w:rPr>
+        <w:t xml:space="preserve">Essa </w:t>
+      </w:r>
+      <w:proofErr w:type="spellStart"/>
+      <w:r>
+        <w:rPr>
+          <w:rFonts w:ascii="Arial" w:hAnsi="Arial"/>
+          <w:sz w:val="28"/>
+        </w:rPr>
+        <w:t>tag</w:t>
+      </w:r>
+      <w:proofErr w:type="spellEnd"/>
+      <w:r>
+        <w:rPr>
+          <w:rFonts w:ascii="Arial" w:hAnsi="Arial"/>
+          <w:sz w:val="28"/>
+        </w:rPr>
+        <w:t xml:space="preserve"> não é mais utilizada nos momentos atuais, talvez encontremos em alguns sites</w:t>
+      </w:r>
+      <w:r>
+        <w:rPr>
+          <w:rFonts w:ascii="Arial" w:hAnsi="Arial"/>
+          <w:sz w:val="28"/>
+        </w:rPr>
+        <w:t>, muito utilizado nos anos 90’s</w:t>
+      </w:r>
+      <w:r>
+        <w:rPr>
+          <w:rFonts w:ascii="Arial" w:hAnsi="Arial"/>
+          <w:sz w:val="28"/>
+        </w:rPr>
+        <w:t>.</w:t>
+      </w:r>
+      <w:r>
+        <w:rPr>
+          <w:rFonts w:ascii="Arial" w:hAnsi="Arial"/>
+          <w:sz w:val="28"/>
+        </w:rPr>
+        <w:t xml:space="preserve"> Utilizado para vídeos, arquivos </w:t>
+      </w:r>
+      <w:proofErr w:type="spellStart"/>
+      <w:r>
+        <w:rPr>
+          <w:rFonts w:ascii="Arial" w:hAnsi="Arial"/>
+          <w:sz w:val="28"/>
+        </w:rPr>
+        <w:t>flashs</w:t>
+      </w:r>
+      <w:proofErr w:type="spellEnd"/>
+      <w:r>
+        <w:rPr>
+          <w:rFonts w:ascii="Arial" w:hAnsi="Arial"/>
+          <w:sz w:val="28"/>
+        </w:rPr>
+        <w:t xml:space="preserve"> </w:t>
+      </w:r>
+      <w:proofErr w:type="spellStart"/>
+      <w:r>
+        <w:rPr>
+          <w:rFonts w:ascii="Arial" w:hAnsi="Arial"/>
+          <w:sz w:val="28"/>
+        </w:rPr>
+        <w:t>etc</w:t>
+      </w:r>
+      <w:proofErr w:type="spellEnd"/>
+    </w:p>
+    <w:p>
+      <w:pPr>
+        <w:rPr>
+          <w:rFonts w:ascii="Arial" w:hAnsi="Arial"/>
+          <w:sz w:val="28"/>
+        </w:rPr>
+      </w:pPr>
+      <w:r>
+        <w:rPr>
+          <w:rFonts w:ascii="Arial" w:hAnsi="Arial"/>
+          <w:sz w:val="28"/>
+        </w:rPr>
+        <w:t xml:space="preserve">Tem a </w:t>
+      </w:r>
+      <w:proofErr w:type="spellStart"/>
+      <w:r>
+        <w:rPr>
+          <w:rFonts w:ascii="Arial" w:hAnsi="Arial"/>
+          <w:sz w:val="28"/>
+        </w:rPr>
+        <w:t>tag</w:t>
+      </w:r>
+      <w:proofErr w:type="spellEnd"/>
+      <w:r>
+        <w:rPr>
+          <w:rFonts w:ascii="Arial" w:hAnsi="Arial"/>
+          <w:sz w:val="28"/>
+        </w:rPr>
+        <w:t xml:space="preserve"> </w:t>
+      </w:r>
+      <w:proofErr w:type="spellStart"/>
+      <w:r>
+        <w:rPr>
+          <w:rFonts w:ascii="Arial" w:hAnsi="Arial"/>
+          <w:sz w:val="28"/>
+        </w:rPr>
+        <w:t>object</w:t>
+      </w:r>
+      <w:proofErr w:type="spellEnd"/>
+      <w:r>
+        <w:rPr>
+          <w:rFonts w:ascii="Arial" w:hAnsi="Arial"/>
+          <w:sz w:val="28"/>
+        </w:rPr>
+        <w:t xml:space="preserve"> que é usado mais para aplicativos como o </w:t>
+      </w:r>
+      <w:proofErr w:type="spellStart"/>
+      <w:r>
+        <w:rPr>
+          <w:rFonts w:ascii="Arial" w:hAnsi="Arial"/>
+          <w:sz w:val="28"/>
+        </w:rPr>
+        <w:t>plugin</w:t>
+      </w:r>
+      <w:proofErr w:type="spellEnd"/>
+      <w:r>
+        <w:rPr>
+          <w:rFonts w:ascii="Arial" w:hAnsi="Arial"/>
+          <w:sz w:val="28"/>
+        </w:rPr>
+        <w:t xml:space="preserve"> do </w:t>
+      </w:r>
+      <w:r>
+        <w:rPr>
+          <w:rFonts w:ascii="Arial" w:hAnsi="Arial"/>
+          <w:sz w:val="28"/>
+        </w:rPr>
+        <w:t>Java.</w:t>
+      </w:r>
+    </w:p>
+    <w:p>
+      <w:pPr>
+        <w:rPr>
+          <w:rFonts w:ascii="Arial" w:hAnsi="Arial"/>
+          <w:sz w:val="28"/>
+        </w:rPr>
+      </w:pPr>
+      <w:r>
+        <w:rPr>
+          <w:rFonts w:ascii="Arial" w:hAnsi="Arial"/>
+          <w:sz w:val="28"/>
+        </w:rPr>
+        <w:t xml:space="preserve">Ele serve para carregar partes pequenas do </w:t>
+      </w:r>
+      <w:proofErr w:type="spellStart"/>
+      <w:proofErr w:type="gramStart"/>
+      <w:r>
+        <w:rPr>
+          <w:rFonts w:ascii="Arial" w:hAnsi="Arial"/>
+          <w:sz w:val="28"/>
+        </w:rPr>
+        <w:t>html</w:t>
+      </w:r>
+      <w:proofErr w:type="spellEnd"/>
+      <w:proofErr w:type="gramEnd"/>
+      <w:r>
+        <w:rPr>
+          <w:rFonts w:ascii="Arial" w:hAnsi="Arial"/>
+          <w:sz w:val="28"/>
+        </w:rPr>
+        <w:t xml:space="preserve"> para acelerar seu acesso</w:t>
+      </w:r>
+      <w:r>
+        <w:rPr>
+          <w:rFonts w:ascii="Arial" w:hAnsi="Arial"/>
+          <w:sz w:val="28"/>
+        </w:rPr>
+        <w:t>.</w:t>
+      </w:r>
+    </w:p>
+    <w:p>
+      <w:pPr>
+        <w:rPr>
+          <w:rFonts w:ascii="Arial" w:hAnsi="Arial"/>
+          <w:sz w:val="28"/>
+        </w:rPr>
+      </w:pPr>
+      <w:r>
+        <w:rPr>
+          <w:rFonts w:ascii="Arial" w:hAnsi="Arial"/>
+          <w:sz w:val="28"/>
+        </w:rPr>
+        <w:t xml:space="preserve">O termo </w:t>
+      </w:r>
+      <w:proofErr w:type="spellStart"/>
+      <w:r>
+        <w:rPr>
+          <w:rFonts w:ascii="Arial" w:hAnsi="Arial"/>
+          <w:sz w:val="28"/>
+        </w:rPr>
+        <w:t>embed</w:t>
+      </w:r>
+      <w:proofErr w:type="spellEnd"/>
+      <w:r>
+        <w:rPr>
+          <w:rFonts w:ascii="Arial" w:hAnsi="Arial"/>
+          <w:sz w:val="28"/>
+        </w:rPr>
+        <w:t xml:space="preserve"> é pegar um conteúdo externo e incluir ele dentro </w:t>
+      </w:r>
+      <w:proofErr w:type="gramStart"/>
+      <w:r>
+        <w:rPr>
+          <w:rFonts w:ascii="Arial" w:hAnsi="Arial"/>
+          <w:sz w:val="28"/>
+        </w:rPr>
+        <w:t>do página</w:t>
+      </w:r>
+      <w:proofErr w:type="gramEnd"/>
+      <w:r>
+        <w:rPr>
+          <w:rFonts w:ascii="Arial" w:hAnsi="Arial"/>
+          <w:sz w:val="28"/>
+        </w:rPr>
+        <w:t>.</w:t>
+      </w:r>
+    </w:p>
+    <w:p>
+      <w:pPr>
+        <w:rPr>
+          <w:rFonts w:ascii="Arial" w:hAnsi="Arial"/>
+          <w:sz w:val="28"/>
+        </w:rPr>
+      </w:pPr>
+      <w:proofErr w:type="spellStart"/>
+      <w:r>
+        <w:rPr>
+          <w:rFonts w:ascii="Arial" w:hAnsi="Arial"/>
+          <w:b/>
+          <w:sz w:val="28"/>
+        </w:rPr>
+        <w:t>Frameset</w:t>
+      </w:r>
+      <w:proofErr w:type="spellEnd"/>
+      <w:r>
+        <w:rPr>
+          <w:rFonts w:ascii="Arial" w:hAnsi="Arial"/>
+          <w:sz w:val="28"/>
+        </w:rPr>
+        <w:t xml:space="preserve"> eram trechos que era colocado na pagina </w:t>
+      </w:r>
+      <w:proofErr w:type="spellStart"/>
+      <w:proofErr w:type="gramStart"/>
+      <w:r>
+        <w:rPr>
+          <w:rFonts w:ascii="Arial" w:hAnsi="Arial"/>
+          <w:sz w:val="28"/>
+        </w:rPr>
+        <w:t>html</w:t>
+      </w:r>
+      <w:proofErr w:type="spellEnd"/>
+      <w:proofErr w:type="gramEnd"/>
+      <w:r>
+        <w:rPr>
+          <w:rFonts w:ascii="Arial" w:hAnsi="Arial"/>
+          <w:sz w:val="28"/>
+        </w:rPr>
+        <w:t xml:space="preserve"> </w:t>
+      </w:r>
+      <w:r>
+        <w:rPr>
+          <w:rFonts w:ascii="Arial" w:hAnsi="Arial"/>
+          <w:sz w:val="28"/>
+        </w:rPr>
+        <w:t>com isso era possível navegar em cada pagina independentemente</w:t>
+      </w:r>
+      <w:r>
+        <w:rPr>
+          <w:rFonts w:ascii="Arial" w:hAnsi="Arial"/>
+          <w:sz w:val="28"/>
+        </w:rPr>
+        <w:t>.</w:t>
+      </w:r>
+    </w:p>
+    <w:p>
+      <w:pPr>
+        <w:rPr>
+          <w:rFonts w:ascii="Arial" w:hAnsi="Arial"/>
+          <w:sz w:val="28"/>
+        </w:rPr>
+      </w:pPr>
+      <w:r>
+        <w:rPr>
+          <w:rFonts w:ascii="Arial" w:hAnsi="Arial"/>
+          <w:b/>
+          <w:sz w:val="36"/>
+        </w:rPr>
+        <w:t>OBS:</w:t>
+      </w:r>
+      <w:r>
+        <w:rPr>
+          <w:rFonts w:ascii="Arial" w:hAnsi="Arial"/>
+          <w:sz w:val="28"/>
+        </w:rPr>
+        <w:t xml:space="preserve"> No lugar da </w:t>
+      </w:r>
+      <w:proofErr w:type="spellStart"/>
+      <w:r>
+        <w:rPr>
+          <w:rFonts w:ascii="Arial" w:hAnsi="Arial"/>
+          <w:sz w:val="28"/>
+        </w:rPr>
+        <w:t>tag</w:t>
+      </w:r>
+      <w:proofErr w:type="spellEnd"/>
+      <w:r>
+        <w:rPr>
+          <w:rFonts w:ascii="Arial" w:hAnsi="Arial"/>
+          <w:sz w:val="28"/>
+        </w:rPr>
+        <w:t xml:space="preserve"> </w:t>
+      </w:r>
+      <w:proofErr w:type="spellStart"/>
+      <w:r>
+        <w:rPr>
+          <w:rFonts w:ascii="Arial" w:hAnsi="Arial"/>
+          <w:sz w:val="28"/>
+        </w:rPr>
+        <w:t>embed</w:t>
+      </w:r>
+      <w:proofErr w:type="spellEnd"/>
+      <w:r>
+        <w:rPr>
+          <w:rFonts w:ascii="Arial" w:hAnsi="Arial"/>
+          <w:sz w:val="28"/>
+        </w:rPr>
+        <w:t xml:space="preserve"> hoje está sendo </w:t>
+      </w:r>
+      <w:proofErr w:type="gramStart"/>
+      <w:r>
+        <w:rPr>
+          <w:rFonts w:ascii="Arial" w:hAnsi="Arial"/>
+          <w:sz w:val="28"/>
+        </w:rPr>
+        <w:t xml:space="preserve">utilizada a </w:t>
+      </w:r>
+      <w:proofErr w:type="spellStart"/>
+      <w:r>
+        <w:rPr>
+          <w:rFonts w:ascii="Arial" w:hAnsi="Arial"/>
+          <w:sz w:val="28"/>
+        </w:rPr>
+        <w:t>tag</w:t>
+      </w:r>
+      <w:proofErr w:type="spellEnd"/>
+      <w:r>
+        <w:rPr>
+          <w:rFonts w:ascii="Arial" w:hAnsi="Arial"/>
+          <w:sz w:val="28"/>
+        </w:rPr>
+        <w:t xml:space="preserve"> </w:t>
+      </w:r>
+      <w:r>
+        <w:rPr>
+          <w:rFonts w:ascii="Arial" w:hAnsi="Arial"/>
+          <w:sz w:val="28"/>
+        </w:rPr>
+        <w:t>vídeo</w:t>
+      </w:r>
+      <w:proofErr w:type="gramEnd"/>
+      <w:r>
+        <w:rPr>
+          <w:rFonts w:ascii="Arial" w:hAnsi="Arial"/>
+          <w:sz w:val="28"/>
+        </w:rPr>
+        <w:t>.</w:t>
+      </w:r>
+    </w:p>
+    <w:p>
+      <w:pPr>
+        <w:rPr>
+          <w:rFonts w:ascii="Arial" w:hAnsi="Arial"/>
+          <w:sz w:val="28"/>
+        </w:rPr>
+      </w:pPr>
+      <w:r>
+        <w:rPr>
+          <w:rFonts w:ascii="Arial" w:hAnsi="Arial"/>
+          <w:sz w:val="28"/>
+        </w:rPr>
+        <w:t xml:space="preserve">Nota: Semanticamente não compensa usar o </w:t>
+      </w:r>
+      <w:proofErr w:type="spellStart"/>
+      <w:r>
+        <w:rPr>
+          <w:rFonts w:ascii="Arial" w:hAnsi="Arial"/>
+          <w:sz w:val="28"/>
+        </w:rPr>
+        <w:t>embed</w:t>
+      </w:r>
+      <w:proofErr w:type="spellEnd"/>
+      <w:r>
+        <w:rPr>
+          <w:rFonts w:ascii="Arial" w:hAnsi="Arial"/>
+          <w:sz w:val="28"/>
+        </w:rPr>
+        <w:t xml:space="preserve"> então é melhor utilizar uma </w:t>
+      </w:r>
+      <w:proofErr w:type="spellStart"/>
+      <w:r>
+        <w:rPr>
+          <w:rFonts w:ascii="Arial" w:hAnsi="Arial"/>
+          <w:sz w:val="28"/>
+        </w:rPr>
+        <w:t>tag</w:t>
+      </w:r>
+      <w:proofErr w:type="spellEnd"/>
+      <w:r>
+        <w:rPr>
+          <w:rFonts w:ascii="Arial" w:hAnsi="Arial"/>
+          <w:sz w:val="28"/>
+        </w:rPr>
+        <w:t xml:space="preserve"> mais especifica</w:t>
+      </w:r>
+    </w:p>
+    <w:p>
+      <w:pPr>
+        <w:rPr>
+          <w:rFonts w:ascii="Arial" w:hAnsi="Arial"/>
+          <w:sz w:val="28"/>
+        </w:rPr>
+      </w:pPr>
+    </w:p>
+    <w:p>
+      <w:pPr>
+        <w:jc w:val="center"/>
+        <w:rPr>
+          <w:rFonts w:ascii="Arial" w:hAnsi="Arial"/>
+          <w:b/>
+          <w:sz w:val="48"/>
+        </w:rPr>
+      </w:pPr>
+      <w:proofErr w:type="spellStart"/>
+      <w:r>
+        <w:rPr>
+          <w:rFonts w:ascii="Arial" w:hAnsi="Arial"/>
+          <w:b/>
+          <w:sz w:val="48"/>
+        </w:rPr>
+        <w:t>Tag</w:t>
+      </w:r>
+      <w:proofErr w:type="spellEnd"/>
+      <w:r>
+        <w:rPr>
+          <w:rFonts w:ascii="Arial" w:hAnsi="Arial"/>
+          <w:b/>
+          <w:sz w:val="48"/>
+        </w:rPr>
+        <w:t xml:space="preserve"> </w:t>
+      </w:r>
+      <w:proofErr w:type="spellStart"/>
+      <w:r>
+        <w:rPr>
+          <w:rFonts w:ascii="Arial" w:hAnsi="Arial"/>
+          <w:b/>
+          <w:sz w:val="48"/>
+        </w:rPr>
+        <w:t>iframe</w:t>
+      </w:r>
+      <w:proofErr w:type="spellEnd"/>
+    </w:p>
+    <w:p>
+      <w:pPr>
+        <w:rPr>
+          <w:rFonts w:ascii="Arial" w:hAnsi="Arial"/>
+          <w:sz w:val="28"/>
+        </w:rPr>
+      </w:pPr>
+    </w:p>
+    <w:p>
+      <w:pPr>
+        <w:rPr>
+          <w:rFonts w:ascii="Arial" w:hAnsi="Arial"/>
+          <w:sz w:val="28"/>
+        </w:rPr>
+      </w:pPr>
+    </w:p>
+    <w:p>
+      <w:pPr>
+        <w:rPr>
+          <w:rFonts w:ascii="Arial" w:hAnsi="Arial"/>
+          <w:sz w:val="28"/>
+        </w:rPr>
+      </w:pPr>
+      <w:proofErr w:type="spellStart"/>
+      <w:r>
+        <w:rPr>
+          <w:rFonts w:ascii="Arial" w:hAnsi="Arial"/>
+          <w:sz w:val="28"/>
+        </w:rPr>
+        <w:t>Iframe</w:t>
+      </w:r>
+      <w:proofErr w:type="spellEnd"/>
+      <w:r>
+        <w:rPr>
+          <w:rFonts w:ascii="Arial" w:hAnsi="Arial"/>
+          <w:sz w:val="28"/>
+        </w:rPr>
+        <w:t xml:space="preserve"> </w:t>
+      </w:r>
+      <w:r>
+        <w:rPr>
+          <w:rFonts w:ascii="Arial" w:hAnsi="Arial" w:cs="Segoe UI"/>
+          <w:sz w:val="36"/>
+          <w:szCs w:val="23"/>
+        </w:rPr>
+        <w:t>(abreviação de "</w:t>
+      </w:r>
+      <w:proofErr w:type="spellStart"/>
+      <w:r>
+        <w:rPr>
+          <w:rFonts w:ascii="Arial" w:hAnsi="Arial" w:cs="Segoe UI"/>
+          <w:sz w:val="36"/>
+          <w:szCs w:val="23"/>
+        </w:rPr>
+        <w:t>inline</w:t>
+      </w:r>
+      <w:proofErr w:type="spellEnd"/>
+      <w:r>
+        <w:rPr>
+          <w:rFonts w:ascii="Arial" w:hAnsi="Arial" w:cs="Segoe UI"/>
+          <w:sz w:val="36"/>
+          <w:szCs w:val="23"/>
+        </w:rPr>
+        <w:t xml:space="preserve"> frame")</w:t>
+      </w:r>
+      <w:r>
+        <w:rPr>
+          <w:rFonts w:ascii="Arial" w:hAnsi="Arial"/>
+          <w:sz w:val="28"/>
+        </w:rPr>
+        <w:t xml:space="preserve"> – Ele é a “mesma” coisa do </w:t>
+      </w:r>
+      <w:proofErr w:type="spellStart"/>
+      <w:r>
+        <w:rPr>
+          <w:rFonts w:ascii="Arial" w:hAnsi="Arial"/>
+          <w:sz w:val="28"/>
+        </w:rPr>
+        <w:t>embed</w:t>
+      </w:r>
+      <w:proofErr w:type="spellEnd"/>
+      <w:r>
+        <w:rPr>
+          <w:rFonts w:ascii="Arial" w:hAnsi="Arial"/>
+          <w:sz w:val="28"/>
+        </w:rPr>
+        <w:t xml:space="preserve"> ele permite abrir um conteúdo de outra página na sua página</w:t>
+      </w:r>
+    </w:p>
+    <w:p>
+      <w:pPr>
+        <w:rPr>
+          <w:rFonts w:ascii="Arial" w:hAnsi="Arial"/>
+          <w:sz w:val="28"/>
+        </w:rPr>
+      </w:pPr>
+      <w:r>
+        <w:rPr>
+          <w:rFonts w:ascii="Arial" w:hAnsi="Arial"/>
+          <w:sz w:val="28"/>
+        </w:rPr>
+        <w:t xml:space="preserve">Podemos trazer web sites inteiros, mídias, Google </w:t>
+      </w:r>
+      <w:proofErr w:type="spellStart"/>
+      <w:r>
+        <w:rPr>
+          <w:rFonts w:ascii="Arial" w:hAnsi="Arial"/>
+          <w:sz w:val="28"/>
+        </w:rPr>
+        <w:t>map</w:t>
+      </w:r>
+      <w:proofErr w:type="spellEnd"/>
+      <w:r>
+        <w:rPr>
+          <w:rFonts w:ascii="Arial" w:hAnsi="Arial"/>
+          <w:sz w:val="28"/>
+        </w:rPr>
+        <w:t xml:space="preserve"> etc.</w:t>
+      </w:r>
+    </w:p>
+    <w:p>
+      <w:pPr>
+        <w:rPr>
+          <w:rFonts w:ascii="Arial" w:hAnsi="Arial"/>
+          <w:sz w:val="28"/>
+        </w:rPr>
+      </w:pPr>
+      <w:r>
+        <w:rPr>
+          <w:rFonts w:ascii="Arial" w:hAnsi="Arial"/>
+          <w:sz w:val="28"/>
+        </w:rPr>
+        <w:t>Nota -</w:t>
+      </w:r>
+      <w:proofErr w:type="gramStart"/>
+      <w:r>
+        <w:rPr>
+          <w:rFonts w:ascii="Arial" w:hAnsi="Arial"/>
+          <w:sz w:val="28"/>
+        </w:rPr>
+        <w:t xml:space="preserve">  </w:t>
+      </w:r>
+      <w:proofErr w:type="gramEnd"/>
+      <w:r>
+        <w:rPr>
+          <w:rFonts w:ascii="Arial" w:hAnsi="Arial"/>
+          <w:sz w:val="28"/>
+        </w:rPr>
+        <w:t xml:space="preserve">como incorporamos os sites o que estamos visualizando é o site que foi </w:t>
+      </w:r>
+      <w:proofErr w:type="spellStart"/>
+      <w:r>
+        <w:rPr>
+          <w:rFonts w:ascii="Arial" w:hAnsi="Arial"/>
+          <w:sz w:val="28"/>
+        </w:rPr>
+        <w:t>linkado</w:t>
+      </w:r>
+      <w:proofErr w:type="spellEnd"/>
+      <w:r>
+        <w:rPr>
+          <w:rFonts w:ascii="Arial" w:hAnsi="Arial"/>
+          <w:sz w:val="28"/>
+        </w:rPr>
+        <w:t xml:space="preserve">  </w:t>
+      </w:r>
+      <w:r>
+        <w:rPr>
+          <w:rFonts w:ascii="Arial" w:hAnsi="Arial"/>
+          <w:sz w:val="28"/>
+        </w:rPr>
+        <w:t xml:space="preserve">por exemplo caso você coloque um vídeo do </w:t>
+      </w:r>
+      <w:proofErr w:type="spellStart"/>
+      <w:r>
+        <w:rPr>
+          <w:rFonts w:ascii="Arial" w:hAnsi="Arial"/>
+          <w:sz w:val="28"/>
+        </w:rPr>
+        <w:lastRenderedPageBreak/>
+        <w:t>youtube</w:t>
+      </w:r>
+      <w:proofErr w:type="spellEnd"/>
+      <w:r>
+        <w:rPr>
+          <w:rFonts w:ascii="Arial" w:hAnsi="Arial"/>
+          <w:sz w:val="28"/>
+        </w:rPr>
+        <w:t xml:space="preserve"> e alguém de play nesse vídeo o acesso a contabilidade da visualização do vídeo </w:t>
+      </w:r>
+      <w:r>
+        <w:rPr>
+          <w:rFonts w:ascii="Arial" w:hAnsi="Arial"/>
+          <w:sz w:val="28"/>
+        </w:rPr>
+        <w:t>será para o site oficial.</w:t>
+      </w:r>
+    </w:p>
+    <w:p>
+      <w:pPr>
+        <w:rPr>
+          <w:rFonts w:ascii="Arial" w:hAnsi="Arial"/>
+          <w:b/>
+          <w:sz w:val="36"/>
+        </w:rPr>
+      </w:pPr>
+      <w:r>
+        <w:rPr>
+          <w:rFonts w:ascii="Arial" w:hAnsi="Arial"/>
+          <w:b/>
+          <w:sz w:val="36"/>
+        </w:rPr>
+        <w:t xml:space="preserve">Cuidados </w:t>
+      </w:r>
+      <w:r>
+        <w:rPr>
+          <w:rFonts w:ascii="Arial" w:hAnsi="Arial"/>
+          <w:b/>
+          <w:sz w:val="36"/>
+        </w:rPr>
+        <w:t>–</w:t>
+      </w:r>
+      <w:r>
+        <w:rPr>
+          <w:rFonts w:ascii="Arial" w:hAnsi="Arial"/>
+          <w:b/>
+          <w:sz w:val="36"/>
+        </w:rPr>
+        <w:t xml:space="preserve"> </w:t>
+      </w:r>
+      <w:r>
+        <w:rPr>
+          <w:rFonts w:ascii="Arial" w:hAnsi="Arial"/>
+          <w:b/>
+          <w:sz w:val="36"/>
+        </w:rPr>
+        <w:t xml:space="preserve">Observar sobre a segurança do </w:t>
+      </w:r>
+      <w:proofErr w:type="spellStart"/>
+      <w:r>
+        <w:rPr>
+          <w:rFonts w:ascii="Arial" w:hAnsi="Arial"/>
+          <w:b/>
+          <w:sz w:val="36"/>
+        </w:rPr>
+        <w:t>iframe</w:t>
+      </w:r>
+      <w:proofErr w:type="spellEnd"/>
+      <w:r>
+        <w:rPr>
+          <w:rFonts w:ascii="Arial" w:hAnsi="Arial"/>
+          <w:b/>
+          <w:sz w:val="36"/>
+        </w:rPr>
+        <w:t xml:space="preserve"> para </w:t>
+      </w:r>
+      <w:proofErr w:type="spellStart"/>
+      <w:r>
+        <w:rPr>
+          <w:rFonts w:ascii="Arial" w:hAnsi="Arial"/>
+          <w:b/>
+          <w:sz w:val="36"/>
+        </w:rPr>
+        <w:t>javascript</w:t>
+      </w:r>
+      <w:proofErr w:type="spellEnd"/>
+      <w:r>
+        <w:rPr>
+          <w:rFonts w:ascii="Arial" w:hAnsi="Arial"/>
+          <w:b/>
+          <w:sz w:val="36"/>
+        </w:rPr>
+        <w:t>.</w:t>
+      </w:r>
+    </w:p>
+    <w:p>
+      <w:pPr>
+        <w:rPr>
+          <w:rFonts w:ascii="Arial" w:hAnsi="Arial"/>
+          <w:sz w:val="36"/>
+        </w:rPr>
+      </w:pPr>
+      <w:r>
+        <w:rPr>
+          <w:rFonts w:ascii="Arial" w:hAnsi="Arial"/>
+          <w:sz w:val="36"/>
+        </w:rPr>
+        <w:t xml:space="preserve">Essa </w:t>
+      </w:r>
+      <w:proofErr w:type="spellStart"/>
+      <w:r>
+        <w:rPr>
+          <w:rFonts w:ascii="Arial" w:hAnsi="Arial"/>
+          <w:sz w:val="36"/>
+        </w:rPr>
+        <w:t>tag</w:t>
+      </w:r>
+      <w:proofErr w:type="spellEnd"/>
+      <w:r>
+        <w:rPr>
+          <w:rFonts w:ascii="Arial" w:hAnsi="Arial"/>
+          <w:sz w:val="36"/>
+        </w:rPr>
+        <w:t xml:space="preserve"> é muito utilizada</w:t>
+      </w:r>
+      <w:r>
+        <w:rPr>
+          <w:rFonts w:ascii="Arial" w:hAnsi="Arial"/>
+          <w:sz w:val="36"/>
+        </w:rPr>
+        <w:t>.</w:t>
+      </w:r>
+    </w:p>
+    <w:p>
+      <w:pPr>
+        <w:rPr>
+          <w:rFonts w:ascii="Arial" w:hAnsi="Arial"/>
+          <w:sz w:val="36"/>
+        </w:rPr>
+      </w:pPr>
+    </w:p>
+    <w:p>
+      <w:pPr>
+        <w:rPr>
+          <w:rFonts w:ascii="Arial" w:hAnsi="Arial"/>
+          <w:b/>
+          <w:sz w:val="36"/>
+        </w:rPr>
+      </w:pPr>
+      <w:r>
+        <w:rPr>
+          <w:rFonts w:ascii="Arial" w:hAnsi="Arial"/>
+          <w:b/>
+          <w:sz w:val="36"/>
+        </w:rPr>
+        <w:t xml:space="preserve">Dicas para manter a segurança ao utilizar o </w:t>
+      </w:r>
+      <w:proofErr w:type="spellStart"/>
+      <w:r>
+        <w:rPr>
+          <w:rFonts w:ascii="Arial" w:hAnsi="Arial"/>
+          <w:b/>
+          <w:sz w:val="36"/>
+        </w:rPr>
+        <w:t>iframe</w:t>
+      </w:r>
+      <w:proofErr w:type="spellEnd"/>
+    </w:p>
+    <w:p>
+      <w:pPr>
+        <w:rPr>
+          <w:rFonts w:ascii="Arial" w:hAnsi="Arial"/>
+          <w:b/>
+          <w:sz w:val="28"/>
+        </w:rPr>
+      </w:pPr>
+    </w:p>
+    <w:p>
+      <w:pPr>
+        <w:rPr>
+          <w:rFonts w:ascii="Arial" w:hAnsi="Arial"/>
+          <w:sz w:val="28"/>
+        </w:rPr>
+      </w:pPr>
+      <w:r>
+        <w:rPr>
+          <w:rFonts w:ascii="Arial" w:hAnsi="Arial"/>
+          <w:b/>
+          <w:sz w:val="36"/>
+        </w:rPr>
+        <w:t>Origem do Conteúdo:</w:t>
+      </w:r>
+      <w:r>
+        <w:rPr>
+          <w:rFonts w:ascii="Arial" w:hAnsi="Arial"/>
+          <w:sz w:val="28"/>
+        </w:rPr>
+        <w:t xml:space="preserve"> Uma das principais preocupações de segurança ao usar </w:t>
+      </w:r>
+      <w:proofErr w:type="spellStart"/>
+      <w:r>
+        <w:rPr>
+          <w:rFonts w:ascii="Arial" w:hAnsi="Arial"/>
+          <w:sz w:val="28"/>
+        </w:rPr>
+        <w:t>iframe</w:t>
+      </w:r>
+      <w:proofErr w:type="spellEnd"/>
+      <w:r>
+        <w:rPr>
+          <w:rFonts w:ascii="Arial" w:hAnsi="Arial"/>
+          <w:sz w:val="28"/>
+        </w:rPr>
+        <w:t xml:space="preserve"> é garantir que o conteúdo incorporado seja seguro e confiável. Certifique-se de que a origem (o domínio) do site incorporado seja confiável para evitar problemas de segurança.</w:t>
+      </w:r>
+      <w:r>
+        <w:rPr>
+          <w:rFonts w:ascii="Arial" w:hAnsi="Arial"/>
+          <w:sz w:val="28"/>
+        </w:rPr>
+        <w:cr/>
+      </w:r>
+    </w:p>
+    <w:p>
+      <w:pPr>
+        <w:rPr>
+          <w:rFonts w:ascii="Arial" w:hAnsi="Arial"/>
+          <w:sz w:val="28"/>
+        </w:rPr>
+      </w:pPr>
+    </w:p>
+    <w:p>
+      <w:pPr>
+        <w:rPr>
+          <w:rFonts w:ascii="Arial" w:hAnsi="Arial"/>
+          <w:sz w:val="28"/>
+        </w:rPr>
+      </w:pPr>
+      <w:r>
+        <w:rPr>
+          <w:rFonts w:ascii="Arial" w:hAnsi="Arial"/>
+          <w:b/>
+          <w:sz w:val="36"/>
+        </w:rPr>
+        <w:t>Política de Mesma Origem:</w:t>
+      </w:r>
+      <w:r>
+        <w:rPr>
+          <w:rFonts w:ascii="Arial" w:hAnsi="Arial"/>
+          <w:sz w:val="28"/>
+        </w:rPr>
+        <w:t xml:space="preserve"> A política de mesma origem é uma regra de segurança que impede que código </w:t>
+      </w:r>
+      <w:proofErr w:type="spellStart"/>
+      <w:proofErr w:type="gramStart"/>
+      <w:r>
+        <w:rPr>
+          <w:rFonts w:ascii="Arial" w:hAnsi="Arial"/>
+          <w:sz w:val="28"/>
+        </w:rPr>
+        <w:t>JavaScript</w:t>
+      </w:r>
+      <w:proofErr w:type="spellEnd"/>
+      <w:proofErr w:type="gramEnd"/>
+      <w:r>
+        <w:rPr>
+          <w:rFonts w:ascii="Arial" w:hAnsi="Arial"/>
+          <w:sz w:val="28"/>
+        </w:rPr>
+        <w:t xml:space="preserve"> em uma página acesse recursos (como </w:t>
+      </w:r>
+      <w:proofErr w:type="spellStart"/>
+      <w:r>
+        <w:rPr>
+          <w:rFonts w:ascii="Arial" w:hAnsi="Arial"/>
+          <w:sz w:val="28"/>
+        </w:rPr>
+        <w:t>cookies</w:t>
+      </w:r>
+      <w:proofErr w:type="spellEnd"/>
+      <w:r>
+        <w:rPr>
+          <w:rFonts w:ascii="Arial" w:hAnsi="Arial"/>
+          <w:sz w:val="28"/>
+        </w:rPr>
+        <w:t xml:space="preserve"> ou dados) em um </w:t>
+      </w:r>
+      <w:proofErr w:type="spellStart"/>
+      <w:r>
+        <w:rPr>
+          <w:rFonts w:ascii="Arial" w:hAnsi="Arial"/>
+          <w:sz w:val="28"/>
+        </w:rPr>
+        <w:t>iframe</w:t>
+      </w:r>
+      <w:proofErr w:type="spellEnd"/>
+      <w:r>
+        <w:rPr>
+          <w:rFonts w:ascii="Arial" w:hAnsi="Arial"/>
+          <w:sz w:val="28"/>
+        </w:rPr>
+        <w:t xml:space="preserve"> de uma origem diferente. Isso ajuda a proteger os dados confidenciais do usuário.</w:t>
+      </w:r>
+    </w:p>
+    <w:p>
+      <w:pPr>
+        <w:rPr>
+          <w:rFonts w:ascii="Arial" w:hAnsi="Arial"/>
+          <w:sz w:val="28"/>
+        </w:rPr>
+      </w:pPr>
+    </w:p>
+    <w:p>
+      <w:pPr>
+        <w:rPr>
+          <w:rFonts w:ascii="Arial" w:hAnsi="Arial"/>
+          <w:sz w:val="28"/>
+        </w:rPr>
+      </w:pPr>
+      <w:r>
+        <w:rPr>
+          <w:rFonts w:ascii="Arial" w:hAnsi="Arial"/>
+          <w:b/>
+          <w:sz w:val="36"/>
+        </w:rPr>
+        <w:t xml:space="preserve">Atributo </w:t>
+      </w:r>
+      <w:proofErr w:type="spellStart"/>
+      <w:r>
+        <w:rPr>
+          <w:rFonts w:ascii="Arial" w:hAnsi="Arial"/>
+          <w:b/>
+          <w:sz w:val="36"/>
+        </w:rPr>
+        <w:t>sandbox</w:t>
+      </w:r>
+      <w:proofErr w:type="spellEnd"/>
+      <w:r>
+        <w:rPr>
+          <w:rFonts w:ascii="Arial" w:hAnsi="Arial"/>
+          <w:b/>
+          <w:sz w:val="36"/>
+        </w:rPr>
+        <w:t>:</w:t>
+      </w:r>
+      <w:r>
+        <w:rPr>
+          <w:rFonts w:ascii="Arial" w:hAnsi="Arial"/>
+          <w:sz w:val="28"/>
+        </w:rPr>
+        <w:t xml:space="preserve"> O atributo </w:t>
+      </w:r>
+      <w:proofErr w:type="spellStart"/>
+      <w:r>
+        <w:rPr>
+          <w:rFonts w:ascii="Arial" w:hAnsi="Arial"/>
+          <w:sz w:val="28"/>
+        </w:rPr>
+        <w:t>sandbox</w:t>
+      </w:r>
+      <w:proofErr w:type="spellEnd"/>
+      <w:r>
+        <w:rPr>
+          <w:rFonts w:ascii="Arial" w:hAnsi="Arial"/>
+          <w:sz w:val="28"/>
+        </w:rPr>
+        <w:t xml:space="preserve"> em um </w:t>
+      </w:r>
+      <w:proofErr w:type="spellStart"/>
+      <w:r>
+        <w:rPr>
+          <w:rFonts w:ascii="Arial" w:hAnsi="Arial"/>
+          <w:sz w:val="28"/>
+        </w:rPr>
+        <w:t>iframe</w:t>
+      </w:r>
+      <w:proofErr w:type="spellEnd"/>
+      <w:r>
+        <w:rPr>
+          <w:rFonts w:ascii="Arial" w:hAnsi="Arial"/>
+          <w:sz w:val="28"/>
+        </w:rPr>
+        <w:t xml:space="preserve"> permite que você restrinja o comportamento do conteúdo incorporado, definindo restrições como não permitir a execução de </w:t>
+      </w:r>
+      <w:proofErr w:type="spellStart"/>
+      <w:proofErr w:type="gramStart"/>
+      <w:r>
+        <w:rPr>
+          <w:rFonts w:ascii="Arial" w:hAnsi="Arial"/>
+          <w:sz w:val="28"/>
+        </w:rPr>
+        <w:t>JavaScript</w:t>
+      </w:r>
+      <w:proofErr w:type="spellEnd"/>
+      <w:proofErr w:type="gramEnd"/>
+      <w:r>
+        <w:rPr>
+          <w:rFonts w:ascii="Arial" w:hAnsi="Arial"/>
+          <w:sz w:val="28"/>
+        </w:rPr>
+        <w:t xml:space="preserve"> no </w:t>
+      </w:r>
+      <w:proofErr w:type="spellStart"/>
+      <w:r>
+        <w:rPr>
+          <w:rFonts w:ascii="Arial" w:hAnsi="Arial"/>
+          <w:sz w:val="28"/>
+        </w:rPr>
+        <w:t>iframe</w:t>
+      </w:r>
+      <w:proofErr w:type="spellEnd"/>
+      <w:r>
+        <w:rPr>
+          <w:rFonts w:ascii="Arial" w:hAnsi="Arial"/>
+          <w:sz w:val="28"/>
+        </w:rPr>
+        <w:t>. Isso é útil quando você deseja incorporar conteúdo de fontes não totalmente confiáveis.</w:t>
+      </w:r>
+    </w:p>
+    <w:p>
+      <w:pPr>
+        <w:rPr>
+          <w:rFonts w:ascii="Arial" w:hAnsi="Arial"/>
+          <w:sz w:val="28"/>
+        </w:rPr>
+      </w:pPr>
+    </w:p>
+    <w:p>
+      <w:pPr>
+        <w:rPr>
+          <w:rFonts w:ascii="Arial" w:hAnsi="Arial"/>
+          <w:sz w:val="28"/>
+        </w:rPr>
+      </w:pPr>
+      <w:proofErr w:type="spellStart"/>
+      <w:r>
+        <w:rPr>
+          <w:rFonts w:ascii="Arial" w:hAnsi="Arial"/>
+          <w:b/>
+          <w:sz w:val="36"/>
+        </w:rPr>
+        <w:lastRenderedPageBreak/>
+        <w:t>Headers</w:t>
+      </w:r>
+      <w:proofErr w:type="spellEnd"/>
+      <w:r>
+        <w:rPr>
+          <w:rFonts w:ascii="Arial" w:hAnsi="Arial"/>
+          <w:b/>
+          <w:sz w:val="36"/>
+        </w:rPr>
+        <w:t xml:space="preserve"> de Segurança:</w:t>
+      </w:r>
+      <w:r>
+        <w:rPr>
+          <w:rFonts w:ascii="Arial" w:hAnsi="Arial"/>
+          <w:sz w:val="28"/>
+        </w:rPr>
+        <w:t xml:space="preserve"> Você pode configurar cabeçalhos de segurança HTTP, como o cabeçalho </w:t>
+      </w:r>
+      <w:proofErr w:type="spellStart"/>
+      <w:r>
+        <w:rPr>
+          <w:rFonts w:ascii="Arial" w:hAnsi="Arial"/>
+          <w:sz w:val="28"/>
+        </w:rPr>
+        <w:t>Content-Security-Policy</w:t>
+      </w:r>
+      <w:proofErr w:type="spellEnd"/>
+      <w:r>
+        <w:rPr>
+          <w:rFonts w:ascii="Arial" w:hAnsi="Arial"/>
+          <w:sz w:val="28"/>
+        </w:rPr>
+        <w:t xml:space="preserve">, para controlar quais recursos </w:t>
+      </w:r>
+      <w:proofErr w:type="gramStart"/>
+      <w:r>
+        <w:rPr>
+          <w:rFonts w:ascii="Arial" w:hAnsi="Arial"/>
+          <w:sz w:val="28"/>
+        </w:rPr>
+        <w:t>podem ser carregados</w:t>
+      </w:r>
+      <w:proofErr w:type="gramEnd"/>
+      <w:r>
+        <w:rPr>
+          <w:rFonts w:ascii="Arial" w:hAnsi="Arial"/>
+          <w:sz w:val="28"/>
+        </w:rPr>
+        <w:t xml:space="preserve"> em um </w:t>
+      </w:r>
+      <w:proofErr w:type="spellStart"/>
+      <w:r>
+        <w:rPr>
+          <w:rFonts w:ascii="Arial" w:hAnsi="Arial"/>
+          <w:sz w:val="28"/>
+        </w:rPr>
+        <w:t>iframe</w:t>
+      </w:r>
+      <w:proofErr w:type="spellEnd"/>
+      <w:r>
+        <w:rPr>
+          <w:rFonts w:ascii="Arial" w:hAnsi="Arial"/>
+          <w:sz w:val="28"/>
+        </w:rPr>
+        <w:t xml:space="preserve"> e de onde eles podem ser carregados.</w:t>
+      </w:r>
+    </w:p>
+    <w:p>
+      <w:pPr>
+        <w:rPr>
+          <w:rFonts w:ascii="Arial" w:hAnsi="Arial"/>
+          <w:sz w:val="28"/>
+        </w:rPr>
+      </w:pPr>
+    </w:p>
+    <w:p>
+      <w:pPr>
+        <w:rPr>
+          <w:rFonts w:ascii="Arial" w:hAnsi="Arial"/>
+          <w:sz w:val="28"/>
+        </w:rPr>
+      </w:pPr>
+      <w:proofErr w:type="spellStart"/>
+      <w:r>
+        <w:rPr>
+          <w:rFonts w:ascii="Arial" w:hAnsi="Arial"/>
+          <w:b/>
+          <w:sz w:val="36"/>
+        </w:rPr>
+        <w:t>X-Frame-Options</w:t>
+      </w:r>
+      <w:proofErr w:type="spellEnd"/>
+      <w:r>
+        <w:rPr>
+          <w:rFonts w:ascii="Arial" w:hAnsi="Arial"/>
+          <w:b/>
+          <w:sz w:val="36"/>
+        </w:rPr>
+        <w:t>:</w:t>
+      </w:r>
+      <w:r>
+        <w:rPr>
+          <w:rFonts w:ascii="Arial" w:hAnsi="Arial"/>
+          <w:sz w:val="28"/>
+        </w:rPr>
+        <w:t xml:space="preserve"> O cabeçalho </w:t>
+      </w:r>
+      <w:proofErr w:type="spellStart"/>
+      <w:r>
+        <w:rPr>
+          <w:rFonts w:ascii="Arial" w:hAnsi="Arial"/>
+          <w:sz w:val="28"/>
+        </w:rPr>
+        <w:t>X-Frame-Options</w:t>
+      </w:r>
+      <w:proofErr w:type="spellEnd"/>
+      <w:r>
+        <w:rPr>
+          <w:rFonts w:ascii="Arial" w:hAnsi="Arial"/>
+          <w:sz w:val="28"/>
+        </w:rPr>
+        <w:t xml:space="preserve"> é usado para controlar se uma página da web pode ser exibida em um </w:t>
+      </w:r>
+      <w:proofErr w:type="spellStart"/>
+      <w:r>
+        <w:rPr>
+          <w:rFonts w:ascii="Arial" w:hAnsi="Arial"/>
+          <w:sz w:val="28"/>
+        </w:rPr>
+        <w:t>iframe</w:t>
+      </w:r>
+      <w:proofErr w:type="spellEnd"/>
+      <w:r>
+        <w:rPr>
+          <w:rFonts w:ascii="Arial" w:hAnsi="Arial"/>
+          <w:sz w:val="28"/>
+        </w:rPr>
+        <w:t>. Definir esse cabeçalho para DENY ou SAMEORIGIN pode ajudar a prevenir ataques de cliques maliciosos em seu site.</w:t>
+      </w:r>
+    </w:p>
+    <w:p>
+      <w:pPr>
+        <w:rPr>
+          <w:rFonts w:ascii="Arial" w:hAnsi="Arial"/>
+          <w:sz w:val="28"/>
+        </w:rPr>
+      </w:pPr>
+    </w:p>
+    <w:p>
+      <w:pPr>
+        <w:rPr>
+          <w:rFonts w:ascii="Arial" w:hAnsi="Arial"/>
+          <w:sz w:val="28"/>
+        </w:rPr>
+      </w:pPr>
+      <w:r>
+        <w:rPr>
+          <w:rFonts w:ascii="Arial" w:hAnsi="Arial"/>
+          <w:b/>
+          <w:sz w:val="36"/>
+        </w:rPr>
+        <w:t>Validação de Entrada:</w:t>
+      </w:r>
+      <w:r>
+        <w:rPr>
+          <w:rFonts w:ascii="Arial" w:hAnsi="Arial"/>
+          <w:sz w:val="28"/>
+        </w:rPr>
+        <w:t xml:space="preserve"> Se você permite que os usuários insiram informações em um </w:t>
+      </w:r>
+      <w:proofErr w:type="spellStart"/>
+      <w:r>
+        <w:rPr>
+          <w:rFonts w:ascii="Arial" w:hAnsi="Arial"/>
+          <w:sz w:val="28"/>
+        </w:rPr>
+        <w:t>iframe</w:t>
+      </w:r>
+      <w:proofErr w:type="spellEnd"/>
+      <w:r>
+        <w:rPr>
+          <w:rFonts w:ascii="Arial" w:hAnsi="Arial"/>
+          <w:sz w:val="28"/>
+        </w:rPr>
+        <w:t xml:space="preserve"> (por exemplo, um campo de entrada de URL), certifique-se de validar e </w:t>
+      </w:r>
+      <w:proofErr w:type="spellStart"/>
+      <w:r>
+        <w:rPr>
+          <w:rFonts w:ascii="Arial" w:hAnsi="Arial"/>
+          <w:sz w:val="28"/>
+        </w:rPr>
+        <w:t>sanitizar</w:t>
+      </w:r>
+      <w:proofErr w:type="spellEnd"/>
+      <w:r>
+        <w:rPr>
+          <w:rFonts w:ascii="Arial" w:hAnsi="Arial"/>
+          <w:sz w:val="28"/>
+        </w:rPr>
+        <w:t xml:space="preserve"> essas entradas para evitar ataques de injeção de código.</w:t>
+      </w:r>
+    </w:p>
+    <w:p>
+      <w:pPr>
+        <w:rPr>
+          <w:rFonts w:ascii="Arial" w:hAnsi="Arial"/>
+          <w:sz w:val="28"/>
+        </w:rPr>
+      </w:pPr>
+    </w:p>
+    <w:p>
+      <w:pPr>
+        <w:rPr>
+          <w:rFonts w:ascii="Arial" w:hAnsi="Arial"/>
+          <w:sz w:val="28"/>
+        </w:rPr>
+      </w:pPr>
+      <w:r>
+        <w:rPr>
+          <w:rFonts w:ascii="Arial" w:hAnsi="Arial"/>
+          <w:b/>
+          <w:sz w:val="36"/>
+        </w:rPr>
+        <w:t>Evitar Conteúdo Não Confiável:</w:t>
+      </w:r>
+      <w:r>
+        <w:rPr>
+          <w:rFonts w:ascii="Arial" w:hAnsi="Arial"/>
+          <w:sz w:val="28"/>
+        </w:rPr>
+        <w:t xml:space="preserve"> Evite incorporar conteúdo de fontes não confiáveis ou desconhecidas em seu site, pois isso pode abrir brechas de segurança.</w:t>
+      </w:r>
+    </w:p>
+    <w:p>
+      <w:pPr>
+        <w:rPr>
+          <w:rFonts w:ascii="Arial" w:hAnsi="Arial"/>
+          <w:sz w:val="28"/>
+        </w:rPr>
+      </w:pPr>
+    </w:p>
+    <w:p>
+      <w:pPr>
+        <w:jc w:val="center"/>
+        <w:rPr>
+          <w:rFonts w:ascii="Arial" w:hAnsi="Arial"/>
+          <w:b/>
+          <w:sz w:val="28"/>
+        </w:rPr>
+      </w:pPr>
+      <w:r>
+        <w:rPr>
+          <w:rFonts w:ascii="Arial" w:hAnsi="Arial"/>
+          <w:b/>
+          <w:sz w:val="28"/>
+        </w:rPr>
+        <w:t xml:space="preserve">Em resumo, a segurança de </w:t>
+      </w:r>
+      <w:proofErr w:type="spellStart"/>
+      <w:r>
+        <w:rPr>
+          <w:rFonts w:ascii="Arial" w:hAnsi="Arial"/>
+          <w:b/>
+          <w:sz w:val="28"/>
+        </w:rPr>
+        <w:t>iframe</w:t>
+      </w:r>
+      <w:proofErr w:type="spellEnd"/>
+      <w:r>
+        <w:rPr>
+          <w:rFonts w:ascii="Arial" w:hAnsi="Arial"/>
+          <w:b/>
+          <w:sz w:val="28"/>
+        </w:rPr>
+        <w:t xml:space="preserve"> em </w:t>
+      </w:r>
+      <w:proofErr w:type="spellStart"/>
+      <w:proofErr w:type="gramStart"/>
+      <w:r>
+        <w:rPr>
+          <w:rFonts w:ascii="Arial" w:hAnsi="Arial"/>
+          <w:b/>
+          <w:sz w:val="28"/>
+        </w:rPr>
+        <w:t>JavaScript</w:t>
+      </w:r>
+      <w:proofErr w:type="spellEnd"/>
+      <w:proofErr w:type="gramEnd"/>
+      <w:r>
+        <w:rPr>
+          <w:rFonts w:ascii="Arial" w:hAnsi="Arial"/>
+          <w:b/>
+          <w:sz w:val="28"/>
+        </w:rPr>
+        <w:t xml:space="preserve"> envolve garantir que você incorpore conteúdo de origens confiáveis, restrinja o comportamento do conteúdo incorporado e tome medidas para proteger os dados do usuário e seu site contra ameaças de segurança. É importante entender e aplicar esses conceitos para manter seu site seguro.</w:t>
       </w:r>
     </w:p>
     <w:sectPr>

</xml_diff>